<commit_message>
Update lab instructions for Spring 2024.
</commit_message>
<xml_diff>
--- a/Lab 3 - Graphics.docx
+++ b/Lab 3 - Graphics.docx
@@ -1,6 +1,6 @@
 
 <file path=word/document.xml><?xml version="1.0" encoding="utf-8"?>
-<w:document xmlns:wpc="http://schemas.microsoft.com/office/word/2010/wordprocessingCanvas" xmlns:cx="http://schemas.microsoft.com/office/drawing/2014/chartex" xmlns:cx1="http://schemas.microsoft.com/office/drawing/2015/9/8/chartex" xmlns:cx2="http://schemas.microsoft.com/office/drawing/2015/10/21/chartex" xmlns:cx3="http://schemas.microsoft.com/office/drawing/2016/5/9/chartex" xmlns:cx4="http://schemas.microsoft.com/office/drawing/2016/5/10/chartex" xmlns:cx5="http://schemas.microsoft.com/office/drawing/2016/5/11/chartex" xmlns:cx6="http://schemas.microsoft.com/office/drawing/2016/5/12/chartex" xmlns:cx7="http://schemas.microsoft.com/office/drawing/2016/5/13/chartex" xmlns:cx8="http://schemas.microsoft.com/office/drawing/2016/5/14/chartex" xmlns:mc="http://schemas.openxmlformats.org/markup-compatibility/2006" xmlns:aink="http://schemas.microsoft.com/office/drawing/2016/ink" xmlns:am3d="http://schemas.microsoft.com/office/drawing/2017/model3d" xmlns:o="urn:schemas-microsoft-com:office:office" xmlns:r="http://schemas.openxmlformats.org/officeDocument/2006/relationships" xmlns:m="http://schemas.openxmlformats.org/officeDocument/2006/math" xmlns:v="urn:schemas-microsoft-com:vml" xmlns:wp14="http://schemas.microsoft.com/office/word/2010/wordprocessingDrawing" xmlns:wp="http://schemas.openxmlformats.org/drawingml/2006/wordprocessingDrawing" xmlns:w10="urn:schemas-microsoft-com:office:word" xmlns:w="http://schemas.openxmlformats.org/wordprocessingml/2006/main" xmlns:w14="http://schemas.microsoft.com/office/word/2010/wordml" xmlns:w15="http://schemas.microsoft.com/office/word/2012/wordml" xmlns:w16cex="http://schemas.microsoft.com/office/word/2018/wordml/cex" xmlns:w16cid="http://schemas.microsoft.com/office/word/2016/wordml/cid" xmlns:w16="http://schemas.microsoft.com/office/word/2018/wordml" xmlns:w16se="http://schemas.microsoft.com/office/word/2015/wordml/symex" xmlns:wpg="http://schemas.microsoft.com/office/word/2010/wordprocessingGroup" xmlns:wpi="http://schemas.microsoft.com/office/word/2010/wordprocessingInk" xmlns:wne="http://schemas.microsoft.com/office/word/2006/wordml" xmlns:wps="http://schemas.microsoft.com/office/word/2010/wordprocessingShape" mc:Ignorable="w14 w15 w16se w16cid w16 w16cex wp14">
+<w:document xmlns:wpc="http://schemas.microsoft.com/office/word/2010/wordprocessingCanvas" xmlns:cx="http://schemas.microsoft.com/office/drawing/2014/chartex" xmlns:cx1="http://schemas.microsoft.com/office/drawing/2015/9/8/chartex" xmlns:cx2="http://schemas.microsoft.com/office/drawing/2015/10/21/chartex" xmlns:cx3="http://schemas.microsoft.com/office/drawing/2016/5/9/chartex" xmlns:cx4="http://schemas.microsoft.com/office/drawing/2016/5/10/chartex" xmlns:cx5="http://schemas.microsoft.com/office/drawing/2016/5/11/chartex" xmlns:cx6="http://schemas.microsoft.com/office/drawing/2016/5/12/chartex" xmlns:cx7="http://schemas.microsoft.com/office/drawing/2016/5/13/chartex" xmlns:cx8="http://schemas.microsoft.com/office/drawing/2016/5/14/chartex" xmlns:mc="http://schemas.openxmlformats.org/markup-compatibility/2006" xmlns:aink="http://schemas.microsoft.com/office/drawing/2016/ink" xmlns:am3d="http://schemas.microsoft.com/office/drawing/2017/model3d" xmlns:o="urn:schemas-microsoft-com:office:office" xmlns:oel="http://schemas.microsoft.com/office/2019/extlst" xmlns:r="http://schemas.openxmlformats.org/officeDocument/2006/relationships" xmlns:m="http://schemas.openxmlformats.org/officeDocument/2006/math" xmlns:v="urn:schemas-microsoft-com:vml" xmlns:wp14="http://schemas.microsoft.com/office/word/2010/wordprocessingDrawing" xmlns:wp="http://schemas.openxmlformats.org/drawingml/2006/wordprocessingDrawing" xmlns:w10="urn:schemas-microsoft-com:office:word" xmlns:w="http://schemas.openxmlformats.org/wordprocessingml/2006/main" xmlns:w14="http://schemas.microsoft.com/office/word/2010/wordml" xmlns:w15="http://schemas.microsoft.com/office/word/2012/wordml" xmlns:w16cex="http://schemas.microsoft.com/office/word/2018/wordml/cex" xmlns:w16cid="http://schemas.microsoft.com/office/word/2016/wordml/cid" xmlns:w16="http://schemas.microsoft.com/office/word/2018/wordml" xmlns:w16sdtdh="http://schemas.microsoft.com/office/word/2020/wordml/sdtdatahash" xmlns:w16se="http://schemas.microsoft.com/office/word/2015/wordml/symex" xmlns:wpg="http://schemas.microsoft.com/office/word/2010/wordprocessingGroup" xmlns:wpi="http://schemas.microsoft.com/office/word/2010/wordprocessingInk" xmlns:wne="http://schemas.microsoft.com/office/word/2006/wordml" xmlns:wps="http://schemas.microsoft.com/office/word/2010/wordprocessingShape" mc:Ignorable="w14 w15 w16se w16cid w16 w16cex w16sdtdh wp14">
   <w:background w:color="FFFFFF"/>
   <w:body>
     <w:p>
@@ -86,6 +86,12 @@
           <w:rStyle w:val="Computer"/>
         </w:rPr>
         <w:t>main</w:t>
+      </w:r>
+      <w:r>
+        <w:rPr>
+          <w:rStyle w:val="Computer"/>
+        </w:rPr>
+        <w:t>()</w:t>
       </w:r>
       <w:r>
         <w:t xml:space="preserve"> method.</w:t>
@@ -308,7 +314,7 @@
                     <pic:cNvPicPr/>
                   </pic:nvPicPr>
                   <pic:blipFill>
-                    <a:blip r:embed="rId5"/>
+                    <a:blip r:embed="rId7"/>
                     <a:stretch>
                       <a:fillRect/>
                     </a:stretch>
@@ -369,6 +375,13 @@
         <w:t>paint</w:t>
       </w:r>
       <w:r>
+        <w:rPr>
+          <w:rStyle w:val="HTMLTypewriter"/>
+          <w:szCs w:val="20"/>
+        </w:rPr>
+        <w:t>()</w:t>
+      </w:r>
+      <w:r>
         <w:t xml:space="preserve"> method so that it displays three </w:t>
       </w:r>
       <w:r>
@@ -546,30 +559,23 @@
         <w:t xml:space="preserve">. </w:t>
       </w:r>
       <w:r>
+        <w:t xml:space="preserve">To draw a triangle, </w:t>
+      </w:r>
+      <w:r>
         <w:t xml:space="preserve">Java’s Graphics class </w:t>
       </w:r>
       <w:r>
-        <w:t xml:space="preserve">does </w:t>
-      </w:r>
-      <w:r>
-        <w:t>not include a method for drawing triangles.  I</w:t>
-      </w:r>
-      <w:r>
-        <w:t>t does</w:t>
-      </w:r>
-      <w:r>
-        <w:t>,</w:t>
-      </w:r>
-      <w:r>
-        <w:t xml:space="preserve"> however</w:t>
-      </w:r>
-      <w:r>
-        <w:t>,</w:t>
-      </w:r>
-      <w:r>
-        <w:t xml:space="preserve"> have a </w:t>
-      </w:r>
-      <w:proofErr w:type="spellStart"/>
+        <w:t>has</w:t>
+      </w:r>
+      <w:r>
+        <w:t xml:space="preserve"> a</w:t>
+      </w:r>
+      <w:r>
+        <w:t xml:space="preserve"> method called</w:t>
+      </w:r>
+      <w:r>
+        <w:t xml:space="preserve"> </w:t>
+      </w:r>
       <w:r>
         <w:rPr>
           <w:rStyle w:val="Computer"/>
@@ -583,297 +589,270 @@
         </w:rPr>
         <w:t>Polygon</w:t>
       </w:r>
-      <w:proofErr w:type="spellEnd"/>
-      <w:r>
-        <w:t xml:space="preserve"> </w:t>
-      </w:r>
-      <w:r>
-        <w:t xml:space="preserve">method which is designed to be used with Java’s </w:t>
-      </w:r>
-      <w:r>
-        <w:rPr>
-          <w:rStyle w:val="Computer"/>
-        </w:rPr>
-        <w:t>Polygon</w:t>
-      </w:r>
-      <w:r>
-        <w:t xml:space="preserve"> class</w:t>
-      </w:r>
-      <w:r>
-        <w:t xml:space="preserve">. </w:t>
-      </w:r>
-      <w:r>
-        <w:t xml:space="preserve">Read about the Polygon class in </w:t>
-      </w:r>
-      <w:r>
-        <w:t>your textbook</w:t>
-      </w:r>
-      <w:r>
-        <w:t xml:space="preserve"> or on the Internet</w:t>
-      </w:r>
-      <w:r>
-        <w:t xml:space="preserve">. Modify the </w:t>
-      </w:r>
       <w:r>
         <w:rPr>
           <w:rStyle w:val="HTMLTypewriter"/>
           <w:szCs w:val="20"/>
         </w:rPr>
-        <w:t>paint</w:t>
-      </w:r>
-      <w:r>
-        <w:t xml:space="preserve"> method in the </w:t>
+        <w:t>()</w:t>
+      </w:r>
+      <w:r>
+        <w:t xml:space="preserve"> </w:t>
+      </w:r>
+      <w:r>
+        <w:t xml:space="preserve">which is designed to be used with Java’s </w:t>
       </w:r>
       <w:r>
         <w:rPr>
           <w:rStyle w:val="Computer"/>
         </w:rPr>
-        <w:t>Triangle</w:t>
+        <w:t>Polygon</w:t>
+      </w:r>
+      <w:r>
+        <w:t xml:space="preserve"> class</w:t>
+      </w:r>
+      <w:r>
+        <w:t xml:space="preserve">. </w:t>
+      </w:r>
+      <w:r>
+        <w:t xml:space="preserve">Read about the </w:t>
+      </w:r>
+      <w:r>
+        <w:rPr>
+          <w:rStyle w:val="Computer"/>
+        </w:rPr>
+        <w:t>Polygon</w:t>
+      </w:r>
+      <w:r>
+        <w:t xml:space="preserve"> class in </w:t>
+      </w:r>
+      <w:r>
+        <w:t>your textbook</w:t>
+      </w:r>
+      <w:r>
+        <w:t xml:space="preserve"> or on the Internet</w:t>
+      </w:r>
+      <w:r>
+        <w:t xml:space="preserve"> (</w:t>
+      </w:r>
+      <w:hyperlink r:id="rId8" w:history="1">
+        <w:r>
+          <w:rPr>
+            <w:rStyle w:val="Hyperlink"/>
+          </w:rPr>
+          <w:t>https://docs.oracle.com/javase/8/docs/api/java/awt/Polygon.html</w:t>
+        </w:r>
+      </w:hyperlink>
+      <w:r>
+        <w:t xml:space="preserve">); note that the </w:t>
+      </w:r>
+      <w:r>
+        <w:rPr>
+          <w:rStyle w:val="Computer"/>
+        </w:rPr>
+        <w:t>drawPolygon</w:t>
+      </w:r>
+      <w:r>
+        <w:rPr>
+          <w:rStyle w:val="Computer"/>
+        </w:rPr>
+        <w:t>()</w:t>
+      </w:r>
+      <w:r>
+        <w:t xml:space="preserve"> method is described in the documentation for the </w:t>
+      </w:r>
+      <w:r>
+        <w:rPr>
+          <w:rStyle w:val="Computer"/>
+        </w:rPr>
+        <w:t>Graphics</w:t>
+      </w:r>
+      <w:r>
+        <w:t xml:space="preserve"> class (</w:t>
+      </w:r>
+      <w:r>
+        <w:t>https://docs.oracle.com/javase/8/docs/api/java/awt/Graphics.html</w:t>
+      </w:r>
+      <w:r>
+        <w:t>)</w:t>
+      </w:r>
+      <w:r>
+        <w:t xml:space="preserve">. Modify the </w:t>
       </w:r>
       <w:r>
         <w:rPr>
           <w:rStyle w:val="HTMLTypewriter"/>
           <w:szCs w:val="20"/>
         </w:rPr>
-        <w:t>.java</w:t>
-      </w:r>
-      <w:r>
-        <w:t xml:space="preserve"> file so that a large, green, </w:t>
-      </w:r>
-      <w:r>
-        <w:rPr>
-          <w:u w:val="single"/>
-        </w:rPr>
-        <w:t>filled-in</w:t>
-      </w:r>
-      <w:r>
-        <w:t xml:space="preserve"> triangle appears in </w:t>
-      </w:r>
-      <w:r>
-        <w:t xml:space="preserve">a </w:t>
-      </w:r>
-      <w:r>
-        <w:t xml:space="preserve">window on a </w:t>
-      </w:r>
-      <w:r>
-        <w:rPr>
-          <w:b/>
-          <w:bCs/>
-        </w:rPr>
-        <w:t>yellow</w:t>
-      </w:r>
-      <w:r>
-        <w:t xml:space="preserve"> background. </w:t>
-      </w:r>
-    </w:p>
-    <w:p>
-      <w:pPr>
-        <w:pStyle w:val="NormalWeb"/>
-        <w:rPr>
-          <w:b/>
-          <w:u w:val="single"/>
-        </w:rPr>
-      </w:pPr>
-    </w:p>
-    <w:p>
-      <w:pPr>
-        <w:pStyle w:val="NormalWeb"/>
-      </w:pPr>
-      <w:r>
-        <w:rPr>
-          <w:b/>
-          <w:u w:val="single"/>
-        </w:rPr>
-        <w:t>checkpoint 3 (20 points):</w:t>
-      </w:r>
-      <w:r>
-        <w:rPr>
-          <w:b/>
-        </w:rPr>
-        <w:t xml:space="preserve"> </w:t>
-      </w:r>
-      <w:r>
-        <w:rPr>
-          <w:b/>
-        </w:rPr>
-        <w:t xml:space="preserve">Show your code and output to </w:t>
-      </w:r>
-      <w:r>
-        <w:rPr>
-          <w:b/>
-        </w:rPr>
-        <w:t>your lab instructor or assistant.</w:t>
-      </w:r>
-      <w:r>
-        <w:t xml:space="preserve"> </w:t>
-      </w:r>
-    </w:p>
-    <w:p>
-      <w:pPr>
-        <w:pStyle w:val="Heading3"/>
-      </w:pPr>
-      <w:r>
-        <w:br/>
-      </w:r>
-    </w:p>
-    <w:p>
-      <w:pPr>
-        <w:pStyle w:val="Heading3"/>
-      </w:pPr>
-      <w:r>
-        <w:t xml:space="preserve">Part 4: Create </w:t>
-      </w:r>
-      <w:r>
-        <w:t>a program</w:t>
-      </w:r>
-      <w:r>
-        <w:t xml:space="preserve"> that draws a house.  </w:t>
-      </w:r>
-    </w:p>
-    <w:p>
-      <w:r>
-        <w:t xml:space="preserve">Open the </w:t>
+        <w:t>paint</w:t>
       </w:r>
       <w:r>
         <w:rPr>
           <w:rStyle w:val="HTMLTypewriter"/>
           <w:szCs w:val="20"/>
         </w:rPr>
-        <w:t>House</w:t>
-      </w:r>
-      <w:r>
-        <w:t xml:space="preserve"> </w:t>
-      </w:r>
-      <w:r>
-        <w:t>class</w:t>
-      </w:r>
-      <w:r>
-        <w:t xml:space="preserve">. Modify the </w:t>
+        <w:t>()</w:t>
+      </w:r>
+      <w:r>
+        <w:t xml:space="preserve"> method in the </w:t>
+      </w:r>
+      <w:r>
+        <w:rPr>
+          <w:rStyle w:val="Computer"/>
+        </w:rPr>
+        <w:t>Triangle</w:t>
       </w:r>
       <w:r>
         <w:rPr>
           <w:rStyle w:val="HTMLTypewriter"/>
           <w:szCs w:val="20"/>
         </w:rPr>
-        <w:t>paint</w:t>
-      </w:r>
-      <w:r>
-        <w:t xml:space="preserve"> method in the </w:t>
+        <w:t>.java</w:t>
+      </w:r>
+      <w:r>
+        <w:t xml:space="preserve"> file so that a large, green, </w:t>
+      </w:r>
+      <w:r>
+        <w:rPr>
+          <w:u w:val="single"/>
+        </w:rPr>
+        <w:t>filled-in</w:t>
+      </w:r>
+      <w:r>
+        <w:t xml:space="preserve"> triangle appears in </w:t>
+      </w:r>
+      <w:r>
+        <w:t xml:space="preserve">a </w:t>
+      </w:r>
+      <w:r>
+        <w:t xml:space="preserve">window on a </w:t>
+      </w:r>
+      <w:r>
+        <w:rPr>
+          <w:b/>
+          <w:bCs/>
+        </w:rPr>
+        <w:t>yellow</w:t>
+      </w:r>
+      <w:r>
+        <w:t xml:space="preserve"> background. </w:t>
+      </w:r>
+    </w:p>
+    <w:p/>
+    <w:p>
+      <w:r>
+        <w:t xml:space="preserve">To do this, start by creating a </w:t>
+      </w:r>
+      <w:r>
+        <w:rPr>
+          <w:rStyle w:val="Computer"/>
+        </w:rPr>
+        <w:t>Polygon</w:t>
+      </w:r>
+      <w:r>
+        <w:t xml:space="preserve"> </w:t>
+      </w:r>
+      <w:r>
+        <w:t xml:space="preserve">object and add points to it.  </w:t>
+      </w:r>
+    </w:p>
+    <w:p>
+      <w:pPr>
+        <w:pStyle w:val="NormalWeb"/>
+        <w:rPr>
+          <w:b/>
+          <w:u w:val="single"/>
+        </w:rPr>
+      </w:pPr>
+    </w:p>
+    <w:p>
+      <w:pPr>
+        <w:pStyle w:val="NormalWeb"/>
+      </w:pPr>
+      <w:r>
+        <w:rPr>
+          <w:b/>
+          <w:u w:val="single"/>
+        </w:rPr>
+        <w:t>checkpoint 3 (20 points):</w:t>
+      </w:r>
+      <w:r>
+        <w:rPr>
+          <w:b/>
+        </w:rPr>
+        <w:t xml:space="preserve"> </w:t>
+      </w:r>
+      <w:r>
+        <w:rPr>
+          <w:b/>
+        </w:rPr>
+        <w:t xml:space="preserve">Show your code and output to </w:t>
+      </w:r>
+      <w:r>
+        <w:rPr>
+          <w:b/>
+        </w:rPr>
+        <w:t>your lab instructor or assistant.</w:t>
+      </w:r>
+      <w:r>
+        <w:t xml:space="preserve"> </w:t>
+      </w:r>
+    </w:p>
+    <w:p>
+      <w:pPr>
+        <w:pStyle w:val="Heading3"/>
+      </w:pPr>
+      <w:r>
+        <w:br/>
+      </w:r>
+    </w:p>
+    <w:p>
+      <w:pPr>
+        <w:pStyle w:val="Heading3"/>
+      </w:pPr>
+      <w:r>
+        <w:t xml:space="preserve">Part 4: Create </w:t>
+      </w:r>
+      <w:r>
+        <w:t>a program</w:t>
+      </w:r>
+      <w:r>
+        <w:t xml:space="preserve"> that draws a house.  </w:t>
+      </w:r>
+    </w:p>
+    <w:p>
+      <w:r>
+        <w:t xml:space="preserve">Open the </w:t>
       </w:r>
       <w:r>
         <w:rPr>
           <w:rStyle w:val="HTMLTypewriter"/>
           <w:szCs w:val="20"/>
         </w:rPr>
-        <w:t>.java</w:t>
-      </w:r>
-      <w:r>
-        <w:t xml:space="preserve"> file so that it displays a house. Your house should have a roof, a door, at least one visible window and at least one additional feature of your choice (e.g., a lawn, trees, a chimney, blue sky, a mailbox, a doorknob, etc.) You can also "enhance" the window so that it has multiple panes, shutters, etc. Choose colors that you find visually pleasing. You might want to review the colors in the handout </w:t>
-      </w:r>
-      <w:r>
-        <w:rPr>
-          <w:i/>
-        </w:rPr>
-        <w:t xml:space="preserve">Graphics Operations in Java </w:t>
-      </w:r>
-      <w:r>
-        <w:t xml:space="preserve">for ideas. </w:t>
-      </w:r>
-    </w:p>
-    <w:p>
-      <w:pPr>
-        <w:pStyle w:val="NormalWeb"/>
-        <w:rPr>
-          <w:b/>
-          <w:u w:val="single"/>
-        </w:rPr>
-      </w:pPr>
-    </w:p>
-    <w:p>
-      <w:pPr>
-        <w:pStyle w:val="NormalWeb"/>
-      </w:pPr>
-      <w:r>
-        <w:rPr>
-          <w:b/>
-          <w:u w:val="single"/>
-        </w:rPr>
-        <w:t>checkpoint 4 (20 points):</w:t>
-      </w:r>
-      <w:r>
-        <w:rPr>
-          <w:b/>
-        </w:rPr>
+        <w:t>House</w:t>
+      </w:r>
+      <w:r>
         <w:t xml:space="preserve"> </w:t>
       </w:r>
       <w:r>
-        <w:rPr>
-          <w:b/>
-        </w:rPr>
-        <w:t>Show your code and output to your lab instructor or assistant.</w:t>
-      </w:r>
-      <w:r>
-        <w:t xml:space="preserve"> </w:t>
-      </w:r>
-    </w:p>
-    <w:p>
-      <w:pPr>
-        <w:pStyle w:val="NormalWeb"/>
-      </w:pPr>
-    </w:p>
-    <w:p>
-      <w:pPr>
-        <w:pStyle w:val="Heading3"/>
-      </w:pPr>
-    </w:p>
-    <w:p>
-      <w:pPr>
-        <w:pStyle w:val="Heading3"/>
-      </w:pPr>
-      <w:r>
-        <w:t xml:space="preserve">Part </w:t>
-      </w:r>
-      <w:r>
-        <w:t>5</w:t>
-      </w:r>
-      <w:r>
-        <w:t xml:space="preserve">: Create </w:t>
-      </w:r>
-      <w:r>
-        <w:t>a program</w:t>
-      </w:r>
-      <w:r>
-        <w:t xml:space="preserve"> that draws a jack-o-lantern </w:t>
-      </w:r>
-    </w:p>
-    <w:p>
-      <w:pPr>
-        <w:pStyle w:val="NormalWeb"/>
-      </w:pPr>
-      <w:r>
-        <w:t xml:space="preserve">Open the </w:t>
-      </w:r>
-      <w:proofErr w:type="spellStart"/>
+        <w:t>class</w:t>
+      </w:r>
+      <w:r>
+        <w:t xml:space="preserve">. Modify the </w:t>
+      </w:r>
       <w:r>
         <w:rPr>
           <w:rStyle w:val="HTMLTypewriter"/>
           <w:szCs w:val="20"/>
         </w:rPr>
-        <w:t>Jackolantern</w:t>
-      </w:r>
-      <w:proofErr w:type="spellEnd"/>
-      <w:r>
-        <w:t xml:space="preserve"> class. </w:t>
-      </w:r>
-      <w:r>
-        <w:t xml:space="preserve">Modify the </w:t>
+        <w:t>paint</w:t>
       </w:r>
       <w:r>
         <w:rPr>
           <w:rStyle w:val="HTMLTypewriter"/>
           <w:szCs w:val="20"/>
         </w:rPr>
-        <w:t>paint</w:t>
+        <w:t>()</w:t>
       </w:r>
       <w:r>
         <w:t xml:space="preserve"> method in the </w:t>
@@ -886,6 +865,186 @@
         <w:t>.java</w:t>
       </w:r>
       <w:r>
+        <w:t xml:space="preserve"> file so that it displays a house. Your house should have a roof, a door, at least one visible window and at least one additional feature of your choice (e.g., a lawn, trees, a chimney, blue sky, a mailbox, a doorknob, etc.)</w:t>
+      </w:r>
+      <w:r>
+        <w:t>.</w:t>
+      </w:r>
+      <w:r>
+        <w:t xml:space="preserve"> You can also "enhance" the window so that it has multiple panes, shutters, etc. Choose colors that you find visually pleasing. </w:t>
+      </w:r>
+      <w:r>
+        <w:t>For ideas, y</w:t>
+      </w:r>
+      <w:r>
+        <w:t xml:space="preserve">ou </w:t>
+      </w:r>
+      <w:r>
+        <w:t xml:space="preserve">might want to review the colors in the </w:t>
+      </w:r>
+      <w:r>
+        <w:rPr>
+          <w:i/>
+        </w:rPr>
+        <w:t xml:space="preserve">Graphics in Java </w:t>
+      </w:r>
+      <w:r>
+        <w:rPr>
+          <w:iCs/>
+        </w:rPr>
+        <w:t>PDF included in the lab</w:t>
+      </w:r>
+      <w:r>
+        <w:t xml:space="preserve">. </w:t>
+      </w:r>
+    </w:p>
+    <w:p/>
+    <w:p>
+      <w:r>
+        <w:t xml:space="preserve">It might be difficult for someone reading your code to tell which lines of code are drawing which parts of the house. Help them out by giving helpful names to all </w:t>
+      </w:r>
+      <w:r>
+        <w:rPr>
+          <w:rStyle w:val="Computer"/>
+        </w:rPr>
+        <w:t>Polygon</w:t>
+      </w:r>
+      <w:r>
+        <w:t xml:space="preserve"> object</w:t>
+      </w:r>
+      <w:r>
+        <w:t xml:space="preserve">s, and leaving a brief comment for each other bit of code where it’s not obvious what it’s drawing. </w:t>
+      </w:r>
+    </w:p>
+    <w:p>
+      <w:pPr>
+        <w:pStyle w:val="NormalWeb"/>
+        <w:rPr>
+          <w:b/>
+          <w:u w:val="single"/>
+        </w:rPr>
+      </w:pPr>
+    </w:p>
+    <w:p>
+      <w:pPr>
+        <w:pStyle w:val="NormalWeb"/>
+      </w:pPr>
+      <w:r>
+        <w:rPr>
+          <w:b/>
+          <w:u w:val="single"/>
+        </w:rPr>
+        <w:t>checkpoint 4 (20 points):</w:t>
+      </w:r>
+      <w:r>
+        <w:rPr>
+          <w:b/>
+        </w:rPr>
+        <w:t xml:space="preserve"> </w:t>
+      </w:r>
+      <w:r>
+        <w:rPr>
+          <w:b/>
+        </w:rPr>
+        <w:t>Show your code and output to your lab instructor or assistant.</w:t>
+      </w:r>
+      <w:r>
+        <w:rPr>
+          <w:b/>
+        </w:rPr>
+        <w:t xml:space="preserve"> </w:t>
+      </w:r>
+      <w:r>
+        <w:rPr>
+          <w:b/>
+        </w:rPr>
+        <w:t xml:space="preserve">Show how you made your code readable via variable names </w:t>
+      </w:r>
+      <w:r>
+        <w:rPr>
+          <w:b/>
+        </w:rPr>
+        <w:t>and comments.</w:t>
+      </w:r>
+      <w:r>
+        <w:t xml:space="preserve"> </w:t>
+      </w:r>
+    </w:p>
+    <w:p>
+      <w:pPr>
+        <w:pStyle w:val="NormalWeb"/>
+      </w:pPr>
+    </w:p>
+    <w:p>
+      <w:pPr>
+        <w:pStyle w:val="Heading3"/>
+      </w:pPr>
+    </w:p>
+    <w:p>
+      <w:pPr>
+        <w:pStyle w:val="Heading3"/>
+      </w:pPr>
+      <w:r>
+        <w:t xml:space="preserve">Part </w:t>
+      </w:r>
+      <w:r>
+        <w:t>5</w:t>
+      </w:r>
+      <w:r>
+        <w:t xml:space="preserve">: Create </w:t>
+      </w:r>
+      <w:r>
+        <w:t>a program</w:t>
+      </w:r>
+      <w:r>
+        <w:t xml:space="preserve"> that draws a jack-o-lantern </w:t>
+      </w:r>
+    </w:p>
+    <w:p>
+      <w:pPr>
+        <w:pStyle w:val="NormalWeb"/>
+      </w:pPr>
+      <w:r>
+        <w:t xml:space="preserve">Open the </w:t>
+      </w:r>
+      <w:r>
+        <w:rPr>
+          <w:rStyle w:val="HTMLTypewriter"/>
+          <w:szCs w:val="20"/>
+        </w:rPr>
+        <w:t>Jackolantern</w:t>
+      </w:r>
+      <w:r>
+        <w:t xml:space="preserve"> class. </w:t>
+      </w:r>
+      <w:r>
+        <w:t xml:space="preserve">Modify the </w:t>
+      </w:r>
+      <w:r>
+        <w:rPr>
+          <w:rStyle w:val="HTMLTypewriter"/>
+          <w:szCs w:val="20"/>
+        </w:rPr>
+        <w:t>paint</w:t>
+      </w:r>
+      <w:r>
+        <w:rPr>
+          <w:rStyle w:val="HTMLTypewriter"/>
+          <w:szCs w:val="20"/>
+        </w:rPr>
+        <w:t>()</w:t>
+      </w:r>
+      <w:r>
+        <w:t xml:space="preserve"> method in the </w:t>
+      </w:r>
+      <w:r>
+        <w:rPr>
+          <w:rStyle w:val="HTMLTypewriter"/>
+          <w:szCs w:val="20"/>
+        </w:rPr>
+        <w:t>.java</w:t>
+      </w:r>
+      <w:r>
         <w:t xml:space="preserve"> file so that it displays a reasonably nice-looking jack</w:t>
       </w:r>
       <w:r>
@@ -903,6 +1062,19 @@
     <w:p>
       <w:pPr>
         <w:pStyle w:val="NormalWeb"/>
+      </w:pPr>
+    </w:p>
+    <w:p>
+      <w:pPr>
+        <w:pStyle w:val="NormalWeb"/>
+      </w:pPr>
+      <w:r>
+        <w:t>Use helpful variable names and comments to make it clear what each part of your code is doing.</w:t>
+      </w:r>
+    </w:p>
+    <w:p>
+      <w:pPr>
+        <w:pStyle w:val="NormalWeb"/>
         <w:rPr>
           <w:b/>
           <w:u w:val="single"/>
@@ -970,6 +1142,26 @@
       <w:r>
         <w:t xml:space="preserve"> </w:t>
       </w:r>
+      <w:r>
+        <w:rPr>
+          <w:b/>
+        </w:rPr>
+        <w:t xml:space="preserve">Show how you made your code readable via variable names </w:t>
+      </w:r>
+      <w:r>
+        <w:rPr>
+          <w:b/>
+        </w:rPr>
+        <w:t>and comments.</w:t>
+      </w:r>
+      <w:r>
+        <w:t xml:space="preserve"> </w:t>
+      </w:r>
+    </w:p>
+    <w:p>
+      <w:pPr>
+        <w:pStyle w:val="NormalWeb"/>
+      </w:pPr>
     </w:p>
     <w:p>
       <w:pPr>
@@ -1005,9 +1197,18 @@
         <w:t>Add a swimming pool to the yard in front of the house. The pool should have a diving board and at least two swimmers. These features should be clearly identifiable.</w:t>
       </w:r>
     </w:p>
+    <w:p/>
     <w:p>
       <w:pPr>
         <w:pStyle w:val="NormalWeb"/>
+      </w:pPr>
+      <w:r>
+        <w:t>Use helpful variable names and comments to make it clear what each part of your code is doing.</w:t>
+      </w:r>
+    </w:p>
+    <w:p>
+      <w:pPr>
+        <w:pStyle w:val="NormalWeb"/>
         <w:rPr>
           <w:b/>
           <w:u w:val="single"/>
@@ -1040,6 +1241,18 @@
       <w:r>
         <w:t xml:space="preserve"> </w:t>
       </w:r>
+      <w:r>
+        <w:rPr>
+          <w:b/>
+        </w:rPr>
+        <w:t xml:space="preserve">Show how you made your code readable via variable names </w:t>
+      </w:r>
+      <w:r>
+        <w:rPr>
+          <w:b/>
+        </w:rPr>
+        <w:t>and comments.</w:t>
+      </w:r>
     </w:p>
     <w:p>
       <w:pPr>
@@ -1053,6 +1266,12 @@
       </w:r>
     </w:p>
     <w:sectPr>
+      <w:headerReference w:type="even" r:id="rId9"/>
+      <w:headerReference w:type="default" r:id="rId10"/>
+      <w:footerReference w:type="even" r:id="rId11"/>
+      <w:footerReference w:type="default" r:id="rId12"/>
+      <w:headerReference w:type="first" r:id="rId13"/>
+      <w:footerReference w:type="first" r:id="rId14"/>
       <w:pgSz w:w="12240" w:h="15840"/>
       <w:pgMar w:top="1008" w:right="1440" w:bottom="1008" w:left="1440" w:header="720" w:footer="720" w:gutter="0"/>
       <w:cols w:space="720"/>
@@ -1061,8 +1280,106 @@
 </w:document>
 </file>
 
+<file path=word/endnotes.xml><?xml version="1.0" encoding="utf-8"?>
+<w:endnotes xmlns:wpc="http://schemas.microsoft.com/office/word/2010/wordprocessingCanvas" xmlns:cx="http://schemas.microsoft.com/office/drawing/2014/chartex" xmlns:cx1="http://schemas.microsoft.com/office/drawing/2015/9/8/chartex" xmlns:cx2="http://schemas.microsoft.com/office/drawing/2015/10/21/chartex" xmlns:cx3="http://schemas.microsoft.com/office/drawing/2016/5/9/chartex" xmlns:cx4="http://schemas.microsoft.com/office/drawing/2016/5/10/chartex" xmlns:cx5="http://schemas.microsoft.com/office/drawing/2016/5/11/chartex" xmlns:cx6="http://schemas.microsoft.com/office/drawing/2016/5/12/chartex" xmlns:cx7="http://schemas.microsoft.com/office/drawing/2016/5/13/chartex" xmlns:cx8="http://schemas.microsoft.com/office/drawing/2016/5/14/chartex" xmlns:mc="http://schemas.openxmlformats.org/markup-compatibility/2006" xmlns:aink="http://schemas.microsoft.com/office/drawing/2016/ink" xmlns:am3d="http://schemas.microsoft.com/office/drawing/2017/model3d" xmlns:o="urn:schemas-microsoft-com:office:office" xmlns:oel="http://schemas.microsoft.com/office/2019/extlst" xmlns:r="http://schemas.openxmlformats.org/officeDocument/2006/relationships" xmlns:m="http://schemas.openxmlformats.org/officeDocument/2006/math" xmlns:v="urn:schemas-microsoft-com:vml" xmlns:wp14="http://schemas.microsoft.com/office/word/2010/wordprocessingDrawing" xmlns:wp="http://schemas.openxmlformats.org/drawingml/2006/wordprocessingDrawing" xmlns:w10="urn:schemas-microsoft-com:office:word" xmlns:w="http://schemas.openxmlformats.org/wordprocessingml/2006/main" xmlns:w14="http://schemas.microsoft.com/office/word/2010/wordml" xmlns:w15="http://schemas.microsoft.com/office/word/2012/wordml" xmlns:w16cex="http://schemas.microsoft.com/office/word/2018/wordml/cex" xmlns:w16cid="http://schemas.microsoft.com/office/word/2016/wordml/cid" xmlns:w16="http://schemas.microsoft.com/office/word/2018/wordml" xmlns:w16sdtdh="http://schemas.microsoft.com/office/word/2020/wordml/sdtdatahash" xmlns:w16se="http://schemas.microsoft.com/office/word/2015/wordml/symex" xmlns:wpg="http://schemas.microsoft.com/office/word/2010/wordprocessingGroup" xmlns:wpi="http://schemas.microsoft.com/office/word/2010/wordprocessingInk" xmlns:wne="http://schemas.microsoft.com/office/word/2006/wordml" xmlns:wps="http://schemas.microsoft.com/office/word/2010/wordprocessingShape" mc:Ignorable="w14 w15 w16se w16cid w16 w16cex w16sdtdh wp14">
+  <w:endnote w:type="separator" w:id="-1">
+    <w:p>
+      <w:r>
+        <w:separator/>
+      </w:r>
+    </w:p>
+  </w:endnote>
+  <w:endnote w:type="continuationSeparator" w:id="0">
+    <w:p>
+      <w:r>
+        <w:continuationSeparator/>
+      </w:r>
+    </w:p>
+  </w:endnote>
+</w:endnotes>
+</file>
+
+<file path=word/footer1.xml><?xml version="1.0" encoding="utf-8"?>
+<w:ftr xmlns:wpc="http://schemas.microsoft.com/office/word/2010/wordprocessingCanvas" xmlns:cx="http://schemas.microsoft.com/office/drawing/2014/chartex" xmlns:cx1="http://schemas.microsoft.com/office/drawing/2015/9/8/chartex" xmlns:cx2="http://schemas.microsoft.com/office/drawing/2015/10/21/chartex" xmlns:cx3="http://schemas.microsoft.com/office/drawing/2016/5/9/chartex" xmlns:cx4="http://schemas.microsoft.com/office/drawing/2016/5/10/chartex" xmlns:cx5="http://schemas.microsoft.com/office/drawing/2016/5/11/chartex" xmlns:cx6="http://schemas.microsoft.com/office/drawing/2016/5/12/chartex" xmlns:cx7="http://schemas.microsoft.com/office/drawing/2016/5/13/chartex" xmlns:cx8="http://schemas.microsoft.com/office/drawing/2016/5/14/chartex" xmlns:mc="http://schemas.openxmlformats.org/markup-compatibility/2006" xmlns:aink="http://schemas.microsoft.com/office/drawing/2016/ink" xmlns:am3d="http://schemas.microsoft.com/office/drawing/2017/model3d" xmlns:o="urn:schemas-microsoft-com:office:office" xmlns:oel="http://schemas.microsoft.com/office/2019/extlst" xmlns:r="http://schemas.openxmlformats.org/officeDocument/2006/relationships" xmlns:m="http://schemas.openxmlformats.org/officeDocument/2006/math" xmlns:v="urn:schemas-microsoft-com:vml" xmlns:wp14="http://schemas.microsoft.com/office/word/2010/wordprocessingDrawing" xmlns:wp="http://schemas.openxmlformats.org/drawingml/2006/wordprocessingDrawing" xmlns:w10="urn:schemas-microsoft-com:office:word" xmlns:w="http://schemas.openxmlformats.org/wordprocessingml/2006/main" xmlns:w14="http://schemas.microsoft.com/office/word/2010/wordml" xmlns:w15="http://schemas.microsoft.com/office/word/2012/wordml" xmlns:w16cex="http://schemas.microsoft.com/office/word/2018/wordml/cex" xmlns:w16cid="http://schemas.microsoft.com/office/word/2016/wordml/cid" xmlns:w16="http://schemas.microsoft.com/office/word/2018/wordml" xmlns:w16sdtdh="http://schemas.microsoft.com/office/word/2020/wordml/sdtdatahash" xmlns:w16se="http://schemas.microsoft.com/office/word/2015/wordml/symex" xmlns:wpg="http://schemas.microsoft.com/office/word/2010/wordprocessingGroup" xmlns:wpi="http://schemas.microsoft.com/office/word/2010/wordprocessingInk" xmlns:wne="http://schemas.microsoft.com/office/word/2006/wordml" xmlns:wps="http://schemas.microsoft.com/office/word/2010/wordprocessingShape" mc:Ignorable="w14 w15 w16se w16cid w16 w16cex w16sdtdh wp14">
+  <w:p>
+    <w:pPr>
+      <w:pStyle w:val="Footer"/>
+    </w:pPr>
+  </w:p>
+</w:ftr>
+</file>
+
+<file path=word/footer2.xml><?xml version="1.0" encoding="utf-8"?>
+<w:ftr xmlns:wpc="http://schemas.microsoft.com/office/word/2010/wordprocessingCanvas" xmlns:cx="http://schemas.microsoft.com/office/drawing/2014/chartex" xmlns:cx1="http://schemas.microsoft.com/office/drawing/2015/9/8/chartex" xmlns:cx2="http://schemas.microsoft.com/office/drawing/2015/10/21/chartex" xmlns:cx3="http://schemas.microsoft.com/office/drawing/2016/5/9/chartex" xmlns:cx4="http://schemas.microsoft.com/office/drawing/2016/5/10/chartex" xmlns:cx5="http://schemas.microsoft.com/office/drawing/2016/5/11/chartex" xmlns:cx6="http://schemas.microsoft.com/office/drawing/2016/5/12/chartex" xmlns:cx7="http://schemas.microsoft.com/office/drawing/2016/5/13/chartex" xmlns:cx8="http://schemas.microsoft.com/office/drawing/2016/5/14/chartex" xmlns:mc="http://schemas.openxmlformats.org/markup-compatibility/2006" xmlns:aink="http://schemas.microsoft.com/office/drawing/2016/ink" xmlns:am3d="http://schemas.microsoft.com/office/drawing/2017/model3d" xmlns:o="urn:schemas-microsoft-com:office:office" xmlns:oel="http://schemas.microsoft.com/office/2019/extlst" xmlns:r="http://schemas.openxmlformats.org/officeDocument/2006/relationships" xmlns:m="http://schemas.openxmlformats.org/officeDocument/2006/math" xmlns:v="urn:schemas-microsoft-com:vml" xmlns:wp14="http://schemas.microsoft.com/office/word/2010/wordprocessingDrawing" xmlns:wp="http://schemas.openxmlformats.org/drawingml/2006/wordprocessingDrawing" xmlns:w10="urn:schemas-microsoft-com:office:word" xmlns:w="http://schemas.openxmlformats.org/wordprocessingml/2006/main" xmlns:w14="http://schemas.microsoft.com/office/word/2010/wordml" xmlns:w15="http://schemas.microsoft.com/office/word/2012/wordml" xmlns:w16cex="http://schemas.microsoft.com/office/word/2018/wordml/cex" xmlns:w16cid="http://schemas.microsoft.com/office/word/2016/wordml/cid" xmlns:w16="http://schemas.microsoft.com/office/word/2018/wordml" xmlns:w16sdtdh="http://schemas.microsoft.com/office/word/2020/wordml/sdtdatahash" xmlns:w16se="http://schemas.microsoft.com/office/word/2015/wordml/symex" xmlns:wpg="http://schemas.microsoft.com/office/word/2010/wordprocessingGroup" xmlns:wpi="http://schemas.microsoft.com/office/word/2010/wordprocessingInk" xmlns:wne="http://schemas.microsoft.com/office/word/2006/wordml" xmlns:wps="http://schemas.microsoft.com/office/word/2010/wordprocessingShape" mc:Ignorable="w14 w15 w16se w16cid w16 w16cex w16sdtdh wp14">
+  <w:p>
+    <w:pPr>
+      <w:pStyle w:val="Footer"/>
+    </w:pPr>
+  </w:p>
+</w:ftr>
+</file>
+
+<file path=word/footer3.xml><?xml version="1.0" encoding="utf-8"?>
+<w:ftr xmlns:wpc="http://schemas.microsoft.com/office/word/2010/wordprocessingCanvas" xmlns:cx="http://schemas.microsoft.com/office/drawing/2014/chartex" xmlns:cx1="http://schemas.microsoft.com/office/drawing/2015/9/8/chartex" xmlns:cx2="http://schemas.microsoft.com/office/drawing/2015/10/21/chartex" xmlns:cx3="http://schemas.microsoft.com/office/drawing/2016/5/9/chartex" xmlns:cx4="http://schemas.microsoft.com/office/drawing/2016/5/10/chartex" xmlns:cx5="http://schemas.microsoft.com/office/drawing/2016/5/11/chartex" xmlns:cx6="http://schemas.microsoft.com/office/drawing/2016/5/12/chartex" xmlns:cx7="http://schemas.microsoft.com/office/drawing/2016/5/13/chartex" xmlns:cx8="http://schemas.microsoft.com/office/drawing/2016/5/14/chartex" xmlns:mc="http://schemas.openxmlformats.org/markup-compatibility/2006" xmlns:aink="http://schemas.microsoft.com/office/drawing/2016/ink" xmlns:am3d="http://schemas.microsoft.com/office/drawing/2017/model3d" xmlns:o="urn:schemas-microsoft-com:office:office" xmlns:oel="http://schemas.microsoft.com/office/2019/extlst" xmlns:r="http://schemas.openxmlformats.org/officeDocument/2006/relationships" xmlns:m="http://schemas.openxmlformats.org/officeDocument/2006/math" xmlns:v="urn:schemas-microsoft-com:vml" xmlns:wp14="http://schemas.microsoft.com/office/word/2010/wordprocessingDrawing" xmlns:wp="http://schemas.openxmlformats.org/drawingml/2006/wordprocessingDrawing" xmlns:w10="urn:schemas-microsoft-com:office:word" xmlns:w="http://schemas.openxmlformats.org/wordprocessingml/2006/main" xmlns:w14="http://schemas.microsoft.com/office/word/2010/wordml" xmlns:w15="http://schemas.microsoft.com/office/word/2012/wordml" xmlns:w16cex="http://schemas.microsoft.com/office/word/2018/wordml/cex" xmlns:w16cid="http://schemas.microsoft.com/office/word/2016/wordml/cid" xmlns:w16="http://schemas.microsoft.com/office/word/2018/wordml" xmlns:w16sdtdh="http://schemas.microsoft.com/office/word/2020/wordml/sdtdatahash" xmlns:w16se="http://schemas.microsoft.com/office/word/2015/wordml/symex" xmlns:wpg="http://schemas.microsoft.com/office/word/2010/wordprocessingGroup" xmlns:wpi="http://schemas.microsoft.com/office/word/2010/wordprocessingInk" xmlns:wne="http://schemas.microsoft.com/office/word/2006/wordml" xmlns:wps="http://schemas.microsoft.com/office/word/2010/wordprocessingShape" mc:Ignorable="w14 w15 w16se w16cid w16 w16cex w16sdtdh wp14">
+  <w:p>
+    <w:pPr>
+      <w:pStyle w:val="Footer"/>
+    </w:pPr>
+  </w:p>
+</w:ftr>
+</file>
+
+<file path=word/footnotes.xml><?xml version="1.0" encoding="utf-8"?>
+<w:footnotes xmlns:wpc="http://schemas.microsoft.com/office/word/2010/wordprocessingCanvas" xmlns:cx="http://schemas.microsoft.com/office/drawing/2014/chartex" xmlns:cx1="http://schemas.microsoft.com/office/drawing/2015/9/8/chartex" xmlns:cx2="http://schemas.microsoft.com/office/drawing/2015/10/21/chartex" xmlns:cx3="http://schemas.microsoft.com/office/drawing/2016/5/9/chartex" xmlns:cx4="http://schemas.microsoft.com/office/drawing/2016/5/10/chartex" xmlns:cx5="http://schemas.microsoft.com/office/drawing/2016/5/11/chartex" xmlns:cx6="http://schemas.microsoft.com/office/drawing/2016/5/12/chartex" xmlns:cx7="http://schemas.microsoft.com/office/drawing/2016/5/13/chartex" xmlns:cx8="http://schemas.microsoft.com/office/drawing/2016/5/14/chartex" xmlns:mc="http://schemas.openxmlformats.org/markup-compatibility/2006" xmlns:aink="http://schemas.microsoft.com/office/drawing/2016/ink" xmlns:am3d="http://schemas.microsoft.com/office/drawing/2017/model3d" xmlns:o="urn:schemas-microsoft-com:office:office" xmlns:oel="http://schemas.microsoft.com/office/2019/extlst" xmlns:r="http://schemas.openxmlformats.org/officeDocument/2006/relationships" xmlns:m="http://schemas.openxmlformats.org/officeDocument/2006/math" xmlns:v="urn:schemas-microsoft-com:vml" xmlns:wp14="http://schemas.microsoft.com/office/word/2010/wordprocessingDrawing" xmlns:wp="http://schemas.openxmlformats.org/drawingml/2006/wordprocessingDrawing" xmlns:w10="urn:schemas-microsoft-com:office:word" xmlns:w="http://schemas.openxmlformats.org/wordprocessingml/2006/main" xmlns:w14="http://schemas.microsoft.com/office/word/2010/wordml" xmlns:w15="http://schemas.microsoft.com/office/word/2012/wordml" xmlns:w16cex="http://schemas.microsoft.com/office/word/2018/wordml/cex" xmlns:w16cid="http://schemas.microsoft.com/office/word/2016/wordml/cid" xmlns:w16="http://schemas.microsoft.com/office/word/2018/wordml" xmlns:w16sdtdh="http://schemas.microsoft.com/office/word/2020/wordml/sdtdatahash" xmlns:w16se="http://schemas.microsoft.com/office/word/2015/wordml/symex" xmlns:wpg="http://schemas.microsoft.com/office/word/2010/wordprocessingGroup" xmlns:wpi="http://schemas.microsoft.com/office/word/2010/wordprocessingInk" xmlns:wne="http://schemas.microsoft.com/office/word/2006/wordml" xmlns:wps="http://schemas.microsoft.com/office/word/2010/wordprocessingShape" mc:Ignorable="w14 w15 w16se w16cid w16 w16cex w16sdtdh wp14">
+  <w:footnote w:type="separator" w:id="-1">
+    <w:p>
+      <w:r>
+        <w:separator/>
+      </w:r>
+    </w:p>
+  </w:footnote>
+  <w:footnote w:type="continuationSeparator" w:id="0">
+    <w:p>
+      <w:r>
+        <w:continuationSeparator/>
+      </w:r>
+    </w:p>
+  </w:footnote>
+</w:footnotes>
+</file>
+
+<file path=word/header1.xml><?xml version="1.0" encoding="utf-8"?>
+<w:hdr xmlns:wpc="http://schemas.microsoft.com/office/word/2010/wordprocessingCanvas" xmlns:cx="http://schemas.microsoft.com/office/drawing/2014/chartex" xmlns:cx1="http://schemas.microsoft.com/office/drawing/2015/9/8/chartex" xmlns:cx2="http://schemas.microsoft.com/office/drawing/2015/10/21/chartex" xmlns:cx3="http://schemas.microsoft.com/office/drawing/2016/5/9/chartex" xmlns:cx4="http://schemas.microsoft.com/office/drawing/2016/5/10/chartex" xmlns:cx5="http://schemas.microsoft.com/office/drawing/2016/5/11/chartex" xmlns:cx6="http://schemas.microsoft.com/office/drawing/2016/5/12/chartex" xmlns:cx7="http://schemas.microsoft.com/office/drawing/2016/5/13/chartex" xmlns:cx8="http://schemas.microsoft.com/office/drawing/2016/5/14/chartex" xmlns:mc="http://schemas.openxmlformats.org/markup-compatibility/2006" xmlns:aink="http://schemas.microsoft.com/office/drawing/2016/ink" xmlns:am3d="http://schemas.microsoft.com/office/drawing/2017/model3d" xmlns:o="urn:schemas-microsoft-com:office:office" xmlns:oel="http://schemas.microsoft.com/office/2019/extlst" xmlns:r="http://schemas.openxmlformats.org/officeDocument/2006/relationships" xmlns:m="http://schemas.openxmlformats.org/officeDocument/2006/math" xmlns:v="urn:schemas-microsoft-com:vml" xmlns:wp14="http://schemas.microsoft.com/office/word/2010/wordprocessingDrawing" xmlns:wp="http://schemas.openxmlformats.org/drawingml/2006/wordprocessingDrawing" xmlns:w10="urn:schemas-microsoft-com:office:word" xmlns:w="http://schemas.openxmlformats.org/wordprocessingml/2006/main" xmlns:w14="http://schemas.microsoft.com/office/word/2010/wordml" xmlns:w15="http://schemas.microsoft.com/office/word/2012/wordml" xmlns:w16cex="http://schemas.microsoft.com/office/word/2018/wordml/cex" xmlns:w16cid="http://schemas.microsoft.com/office/word/2016/wordml/cid" xmlns:w16="http://schemas.microsoft.com/office/word/2018/wordml" xmlns:w16sdtdh="http://schemas.microsoft.com/office/word/2020/wordml/sdtdatahash" xmlns:w16se="http://schemas.microsoft.com/office/word/2015/wordml/symex" xmlns:wpg="http://schemas.microsoft.com/office/word/2010/wordprocessingGroup" xmlns:wpi="http://schemas.microsoft.com/office/word/2010/wordprocessingInk" xmlns:wne="http://schemas.microsoft.com/office/word/2006/wordml" xmlns:wps="http://schemas.microsoft.com/office/word/2010/wordprocessingShape" mc:Ignorable="w14 w15 w16se w16cid w16 w16cex w16sdtdh wp14">
+  <w:p>
+    <w:pPr>
+      <w:pStyle w:val="Header"/>
+    </w:pPr>
+  </w:p>
+</w:hdr>
+</file>
+
+<file path=word/header2.xml><?xml version="1.0" encoding="utf-8"?>
+<w:hdr xmlns:wpc="http://schemas.microsoft.com/office/word/2010/wordprocessingCanvas" xmlns:cx="http://schemas.microsoft.com/office/drawing/2014/chartex" xmlns:cx1="http://schemas.microsoft.com/office/drawing/2015/9/8/chartex" xmlns:cx2="http://schemas.microsoft.com/office/drawing/2015/10/21/chartex" xmlns:cx3="http://schemas.microsoft.com/office/drawing/2016/5/9/chartex" xmlns:cx4="http://schemas.microsoft.com/office/drawing/2016/5/10/chartex" xmlns:cx5="http://schemas.microsoft.com/office/drawing/2016/5/11/chartex" xmlns:cx6="http://schemas.microsoft.com/office/drawing/2016/5/12/chartex" xmlns:cx7="http://schemas.microsoft.com/office/drawing/2016/5/13/chartex" xmlns:cx8="http://schemas.microsoft.com/office/drawing/2016/5/14/chartex" xmlns:mc="http://schemas.openxmlformats.org/markup-compatibility/2006" xmlns:aink="http://schemas.microsoft.com/office/drawing/2016/ink" xmlns:am3d="http://schemas.microsoft.com/office/drawing/2017/model3d" xmlns:o="urn:schemas-microsoft-com:office:office" xmlns:oel="http://schemas.microsoft.com/office/2019/extlst" xmlns:r="http://schemas.openxmlformats.org/officeDocument/2006/relationships" xmlns:m="http://schemas.openxmlformats.org/officeDocument/2006/math" xmlns:v="urn:schemas-microsoft-com:vml" xmlns:wp14="http://schemas.microsoft.com/office/word/2010/wordprocessingDrawing" xmlns:wp="http://schemas.openxmlformats.org/drawingml/2006/wordprocessingDrawing" xmlns:w10="urn:schemas-microsoft-com:office:word" xmlns:w="http://schemas.openxmlformats.org/wordprocessingml/2006/main" xmlns:w14="http://schemas.microsoft.com/office/word/2010/wordml" xmlns:w15="http://schemas.microsoft.com/office/word/2012/wordml" xmlns:w16cex="http://schemas.microsoft.com/office/word/2018/wordml/cex" xmlns:w16cid="http://schemas.microsoft.com/office/word/2016/wordml/cid" xmlns:w16="http://schemas.microsoft.com/office/word/2018/wordml" xmlns:w16sdtdh="http://schemas.microsoft.com/office/word/2020/wordml/sdtdatahash" xmlns:w16se="http://schemas.microsoft.com/office/word/2015/wordml/symex" xmlns:wpg="http://schemas.microsoft.com/office/word/2010/wordprocessingGroup" xmlns:wpi="http://schemas.microsoft.com/office/word/2010/wordprocessingInk" xmlns:wne="http://schemas.microsoft.com/office/word/2006/wordml" xmlns:wps="http://schemas.microsoft.com/office/word/2010/wordprocessingShape" mc:Ignorable="w14 w15 w16se w16cid w16 w16cex w16sdtdh wp14">
+  <w:p>
+    <w:pPr>
+      <w:pStyle w:val="Header"/>
+    </w:pPr>
+  </w:p>
+</w:hdr>
+</file>
+
+<file path=word/header3.xml><?xml version="1.0" encoding="utf-8"?>
+<w:hdr xmlns:wpc="http://schemas.microsoft.com/office/word/2010/wordprocessingCanvas" xmlns:cx="http://schemas.microsoft.com/office/drawing/2014/chartex" xmlns:cx1="http://schemas.microsoft.com/office/drawing/2015/9/8/chartex" xmlns:cx2="http://schemas.microsoft.com/office/drawing/2015/10/21/chartex" xmlns:cx3="http://schemas.microsoft.com/office/drawing/2016/5/9/chartex" xmlns:cx4="http://schemas.microsoft.com/office/drawing/2016/5/10/chartex" xmlns:cx5="http://schemas.microsoft.com/office/drawing/2016/5/11/chartex" xmlns:cx6="http://schemas.microsoft.com/office/drawing/2016/5/12/chartex" xmlns:cx7="http://schemas.microsoft.com/office/drawing/2016/5/13/chartex" xmlns:cx8="http://schemas.microsoft.com/office/drawing/2016/5/14/chartex" xmlns:mc="http://schemas.openxmlformats.org/markup-compatibility/2006" xmlns:aink="http://schemas.microsoft.com/office/drawing/2016/ink" xmlns:am3d="http://schemas.microsoft.com/office/drawing/2017/model3d" xmlns:o="urn:schemas-microsoft-com:office:office" xmlns:oel="http://schemas.microsoft.com/office/2019/extlst" xmlns:r="http://schemas.openxmlformats.org/officeDocument/2006/relationships" xmlns:m="http://schemas.openxmlformats.org/officeDocument/2006/math" xmlns:v="urn:schemas-microsoft-com:vml" xmlns:wp14="http://schemas.microsoft.com/office/word/2010/wordprocessingDrawing" xmlns:wp="http://schemas.openxmlformats.org/drawingml/2006/wordprocessingDrawing" xmlns:w10="urn:schemas-microsoft-com:office:word" xmlns:w="http://schemas.openxmlformats.org/wordprocessingml/2006/main" xmlns:w14="http://schemas.microsoft.com/office/word/2010/wordml" xmlns:w15="http://schemas.microsoft.com/office/word/2012/wordml" xmlns:w16cex="http://schemas.microsoft.com/office/word/2018/wordml/cex" xmlns:w16cid="http://schemas.microsoft.com/office/word/2016/wordml/cid" xmlns:w16="http://schemas.microsoft.com/office/word/2018/wordml" xmlns:w16sdtdh="http://schemas.microsoft.com/office/word/2020/wordml/sdtdatahash" xmlns:w16se="http://schemas.microsoft.com/office/word/2015/wordml/symex" xmlns:wpg="http://schemas.microsoft.com/office/word/2010/wordprocessingGroup" xmlns:wpi="http://schemas.microsoft.com/office/word/2010/wordprocessingInk" xmlns:wne="http://schemas.microsoft.com/office/word/2006/wordml" xmlns:wps="http://schemas.microsoft.com/office/word/2010/wordprocessingShape" mc:Ignorable="w14 w15 w16se w16cid w16 w16cex w16sdtdh wp14">
+  <w:p>
+    <w:pPr>
+      <w:pStyle w:val="Header"/>
+    </w:pPr>
+  </w:p>
+</w:hdr>
+</file>
+
 <file path=word/numbering.xml><?xml version="1.0" encoding="utf-8"?>
-<w:numbering xmlns:wpc="http://schemas.microsoft.com/office/word/2010/wordprocessingCanvas" xmlns:cx="http://schemas.microsoft.com/office/drawing/2014/chartex" xmlns:cx1="http://schemas.microsoft.com/office/drawing/2015/9/8/chartex" xmlns:cx2="http://schemas.microsoft.com/office/drawing/2015/10/21/chartex" xmlns:cx3="http://schemas.microsoft.com/office/drawing/2016/5/9/chartex" xmlns:cx4="http://schemas.microsoft.com/office/drawing/2016/5/10/chartex" xmlns:cx5="http://schemas.microsoft.com/office/drawing/2016/5/11/chartex" xmlns:cx6="http://schemas.microsoft.com/office/drawing/2016/5/12/chartex" xmlns:cx7="http://schemas.microsoft.com/office/drawing/2016/5/13/chartex" xmlns:cx8="http://schemas.microsoft.com/office/drawing/2016/5/14/chartex" xmlns:mc="http://schemas.openxmlformats.org/markup-compatibility/2006" xmlns:aink="http://schemas.microsoft.com/office/drawing/2016/ink" xmlns:am3d="http://schemas.microsoft.com/office/drawing/2017/model3d" xmlns:o="urn:schemas-microsoft-com:office:office" xmlns:r="http://schemas.openxmlformats.org/officeDocument/2006/relationships" xmlns:m="http://schemas.openxmlformats.org/officeDocument/2006/math" xmlns:v="urn:schemas-microsoft-com:vml" xmlns:wp14="http://schemas.microsoft.com/office/word/2010/wordprocessingDrawing" xmlns:wp="http://schemas.openxmlformats.org/drawingml/2006/wordprocessingDrawing" xmlns:w10="urn:schemas-microsoft-com:office:word" xmlns:w="http://schemas.openxmlformats.org/wordprocessingml/2006/main" xmlns:w14="http://schemas.microsoft.com/office/word/2010/wordml" xmlns:w15="http://schemas.microsoft.com/office/word/2012/wordml" xmlns:w16cex="http://schemas.microsoft.com/office/word/2018/wordml/cex" xmlns:w16cid="http://schemas.microsoft.com/office/word/2016/wordml/cid" xmlns:w16="http://schemas.microsoft.com/office/word/2018/wordml" xmlns:w16se="http://schemas.microsoft.com/office/word/2015/wordml/symex" xmlns:wpg="http://schemas.microsoft.com/office/word/2010/wordprocessingGroup" xmlns:wpi="http://schemas.microsoft.com/office/word/2010/wordprocessingInk" xmlns:wne="http://schemas.microsoft.com/office/word/2006/wordml" xmlns:wps="http://schemas.microsoft.com/office/word/2010/wordprocessingShape" mc:Ignorable="w14 w15 w16se w16cid w16 w16cex wp14">
+<w:numbering xmlns:wpc="http://schemas.microsoft.com/office/word/2010/wordprocessingCanvas" xmlns:cx="http://schemas.microsoft.com/office/drawing/2014/chartex" xmlns:cx1="http://schemas.microsoft.com/office/drawing/2015/9/8/chartex" xmlns:cx2="http://schemas.microsoft.com/office/drawing/2015/10/21/chartex" xmlns:cx3="http://schemas.microsoft.com/office/drawing/2016/5/9/chartex" xmlns:cx4="http://schemas.microsoft.com/office/drawing/2016/5/10/chartex" xmlns:cx5="http://schemas.microsoft.com/office/drawing/2016/5/11/chartex" xmlns:cx6="http://schemas.microsoft.com/office/drawing/2016/5/12/chartex" xmlns:cx7="http://schemas.microsoft.com/office/drawing/2016/5/13/chartex" xmlns:cx8="http://schemas.microsoft.com/office/drawing/2016/5/14/chartex" xmlns:mc="http://schemas.openxmlformats.org/markup-compatibility/2006" xmlns:aink="http://schemas.microsoft.com/office/drawing/2016/ink" xmlns:am3d="http://schemas.microsoft.com/office/drawing/2017/model3d" xmlns:o="urn:schemas-microsoft-com:office:office" xmlns:oel="http://schemas.microsoft.com/office/2019/extlst" xmlns:r="http://schemas.openxmlformats.org/officeDocument/2006/relationships" xmlns:m="http://schemas.openxmlformats.org/officeDocument/2006/math" xmlns:v="urn:schemas-microsoft-com:vml" xmlns:wp14="http://schemas.microsoft.com/office/word/2010/wordprocessingDrawing" xmlns:wp="http://schemas.openxmlformats.org/drawingml/2006/wordprocessingDrawing" xmlns:w10="urn:schemas-microsoft-com:office:word" xmlns:w="http://schemas.openxmlformats.org/wordprocessingml/2006/main" xmlns:w14="http://schemas.microsoft.com/office/word/2010/wordml" xmlns:w15="http://schemas.microsoft.com/office/word/2012/wordml" xmlns:w16cex="http://schemas.microsoft.com/office/word/2018/wordml/cex" xmlns:w16cid="http://schemas.microsoft.com/office/word/2016/wordml/cid" xmlns:w16="http://schemas.microsoft.com/office/word/2018/wordml" xmlns:w16sdtdh="http://schemas.microsoft.com/office/word/2020/wordml/sdtdatahash" xmlns:w16se="http://schemas.microsoft.com/office/word/2015/wordml/symex" xmlns:wpg="http://schemas.microsoft.com/office/word/2010/wordprocessingGroup" xmlns:wpi="http://schemas.microsoft.com/office/word/2010/wordprocessingInk" xmlns:wne="http://schemas.microsoft.com/office/word/2006/wordml" xmlns:wps="http://schemas.microsoft.com/office/word/2010/wordprocessingShape" mc:Ignorable="w14 w15 w16se w16cid w16 w16cex w16sdtdh wp14">
   <w:abstractNum w:abstractNumId="0" w15:restartNumberingAfterBreak="0">
     <w:nsid w:val="5B521249"/>
     <w:multiLevelType w:val="hybridMultilevel"/>
@@ -1176,14 +1493,14 @@
       </w:rPr>
     </w:lvl>
   </w:abstractNum>
-  <w:num w:numId="1">
+  <w:num w:numId="1" w16cid:durableId="1649431534">
     <w:abstractNumId w:val="0"/>
   </w:num>
 </w:numbering>
 </file>
 
 <file path=word/styles.xml><?xml version="1.0" encoding="utf-8"?>
-<w:styles xmlns:mc="http://schemas.openxmlformats.org/markup-compatibility/2006" xmlns:r="http://schemas.openxmlformats.org/officeDocument/2006/relationships" xmlns:w="http://schemas.openxmlformats.org/wordprocessingml/2006/main" xmlns:w14="http://schemas.microsoft.com/office/word/2010/wordml" xmlns:w15="http://schemas.microsoft.com/office/word/2012/wordml" xmlns:w16cex="http://schemas.microsoft.com/office/word/2018/wordml/cex" xmlns:w16cid="http://schemas.microsoft.com/office/word/2016/wordml/cid" xmlns:w16="http://schemas.microsoft.com/office/word/2018/wordml" xmlns:w16se="http://schemas.microsoft.com/office/word/2015/wordml/symex" mc:Ignorable="w14 w15 w16se w16cid w16 w16cex">
+<w:styles xmlns:mc="http://schemas.openxmlformats.org/markup-compatibility/2006" xmlns:r="http://schemas.openxmlformats.org/officeDocument/2006/relationships" xmlns:w="http://schemas.openxmlformats.org/wordprocessingml/2006/main" xmlns:w14="http://schemas.microsoft.com/office/word/2010/wordml" xmlns:w15="http://schemas.microsoft.com/office/word/2012/wordml" xmlns:w16cex="http://schemas.microsoft.com/office/word/2018/wordml/cex" xmlns:w16cid="http://schemas.microsoft.com/office/word/2016/wordml/cid" xmlns:w16="http://schemas.microsoft.com/office/word/2018/wordml" xmlns:w16sdtdh="http://schemas.microsoft.com/office/word/2020/wordml/sdtdatahash" xmlns:w16se="http://schemas.microsoft.com/office/word/2015/wordml/symex" mc:Ignorable="w14 w15 w16se w16cid w16 w16cex w16sdtdh">
   <w:docDefaults>
     <w:rPrDefault>
       <w:rPr>
@@ -1769,6 +2086,82 @@
       <w:szCs w:val="16"/>
     </w:rPr>
   </w:style>
+  <w:style w:type="paragraph" w:styleId="Header">
+    <w:name w:val="header"/>
+    <w:basedOn w:val="Normal"/>
+    <w:link w:val="HeaderChar"/>
+    <w:uiPriority w:val="99"/>
+    <w:unhideWhenUsed/>
+    <w:rsid w:val="00465CDB"/>
+    <w:pPr>
+      <w:tabs>
+        <w:tab w:val="center" w:pos="4680"/>
+        <w:tab w:val="right" w:pos="9360"/>
+      </w:tabs>
+    </w:pPr>
+  </w:style>
+  <w:style w:type="character" w:customStyle="1" w:styleId="HeaderChar">
+    <w:name w:val="Header Char"/>
+    <w:basedOn w:val="DefaultParagraphFont"/>
+    <w:link w:val="Header"/>
+    <w:uiPriority w:val="99"/>
+    <w:rsid w:val="00465CDB"/>
+    <w:rPr>
+      <w:rFonts w:ascii="Times New Roman" w:hAnsi="Times New Roman"/>
+      <w:sz w:val="24"/>
+      <w:szCs w:val="24"/>
+    </w:rPr>
+  </w:style>
+  <w:style w:type="paragraph" w:styleId="Footer">
+    <w:name w:val="footer"/>
+    <w:basedOn w:val="Normal"/>
+    <w:link w:val="FooterChar"/>
+    <w:uiPriority w:val="99"/>
+    <w:unhideWhenUsed/>
+    <w:rsid w:val="00465CDB"/>
+    <w:pPr>
+      <w:tabs>
+        <w:tab w:val="center" w:pos="4680"/>
+        <w:tab w:val="right" w:pos="9360"/>
+      </w:tabs>
+    </w:pPr>
+  </w:style>
+  <w:style w:type="character" w:customStyle="1" w:styleId="FooterChar">
+    <w:name w:val="Footer Char"/>
+    <w:basedOn w:val="DefaultParagraphFont"/>
+    <w:link w:val="Footer"/>
+    <w:uiPriority w:val="99"/>
+    <w:rsid w:val="00465CDB"/>
+    <w:rPr>
+      <w:rFonts w:ascii="Times New Roman" w:hAnsi="Times New Roman"/>
+      <w:sz w:val="24"/>
+      <w:szCs w:val="24"/>
+    </w:rPr>
+  </w:style>
+  <w:style w:type="paragraph" w:styleId="Revision">
+    <w:name w:val="Revision"/>
+    <w:hidden/>
+    <w:uiPriority w:val="99"/>
+    <w:semiHidden/>
+    <w:rsid w:val="00465CDB"/>
+    <w:rPr>
+      <w:rFonts w:ascii="Times New Roman" w:hAnsi="Times New Roman"/>
+      <w:sz w:val="24"/>
+      <w:szCs w:val="24"/>
+    </w:rPr>
+  </w:style>
+  <w:style w:type="character" w:styleId="UnresolvedMention">
+    <w:name w:val="Unresolved Mention"/>
+    <w:basedOn w:val="DefaultParagraphFont"/>
+    <w:uiPriority w:val="99"/>
+    <w:semiHidden/>
+    <w:unhideWhenUsed/>
+    <w:rsid w:val="00465CDB"/>
+    <w:rPr>
+      <w:color w:val="605E5C"/>
+      <w:shd w:val="clear" w:color="auto" w:fill="E1DFDD"/>
+    </w:rPr>
+  </w:style>
 </w:styles>
 </file>
 

</xml_diff>